<commit_message>
Added additional link for instructions for installation of container
</commit_message>
<xml_diff>
--- a/Instructions_ENIGMA-CNV-WG_v2.1.docx
+++ b/Instructions_ENIGMA-CNV-WG_v2.1.docx
@@ -1855,6 +1855,59 @@
         </w:rPr>
       </w:pPr>
       <w:r>
+        <w:drawing>
+          <wp:inline distT="0" distB="0" distL="0" distR="0" wp14:anchorId="62F5C0ED" wp14:editId="64504935">
+            <wp:extent cx="1494869" cy="2177143"/>
+            <wp:effectExtent l="0" t="0" r="3810" b="7620"/>
+            <wp:docPr id="12" name="Picture 11"/>
+            <wp:cNvGraphicFramePr>
+              <a:graphicFrameLocks xmlns:a="http://schemas.openxmlformats.org/drawingml/2006/main" noChangeAspect="1"/>
+            </wp:cNvGraphicFramePr>
+            <a:graphic xmlns:a="http://schemas.openxmlformats.org/drawingml/2006/main">
+              <a:graphicData uri="http://schemas.openxmlformats.org/drawingml/2006/picture">
+                <pic:pic xmlns:pic="http://schemas.openxmlformats.org/drawingml/2006/picture">
+                  <pic:nvPicPr>
+                    <pic:cNvPr id="12" name="Picture 11"/>
+                    <pic:cNvPicPr>
+                      <a:picLocks noChangeAspect="1"/>
+                    </pic:cNvPicPr>
+                  </pic:nvPicPr>
+                  <pic:blipFill>
+                    <a:blip r:embed="rId10"/>
+                    <a:stretch>
+                      <a:fillRect/>
+                    </a:stretch>
+                  </pic:blipFill>
+                  <pic:spPr>
+                    <a:xfrm>
+                      <a:off x="0" y="0"/>
+                      <a:ext cx="1494869" cy="2177143"/>
+                    </a:xfrm>
+                    <a:prstGeom prst="rect">
+                      <a:avLst/>
+                    </a:prstGeom>
+                  </pic:spPr>
+                </pic:pic>
+              </a:graphicData>
+            </a:graphic>
+          </wp:inline>
+        </w:drawing>
+      </w:r>
+    </w:p>
+    <w:p>
+      <w:pPr>
+        <w:rPr>
+          <w:rFonts w:eastAsiaTheme="majorEastAsia" w:cs="Arial"/>
+          <w:b/>
+          <w:bCs/>
+          <w:color w:val="345A8A" w:themeColor="accent1" w:themeShade="B5"/>
+          <w:sz w:val="36"/>
+          <w:szCs w:val="32"/>
+          <w:shd w:val="clear" w:color="auto" w:fill="FFFFFF"/>
+        </w:rPr>
+      </w:pPr>
+      <w:bookmarkStart w:id="1" w:name="_Toc507965288"/>
+      <w:r>
         <w:br w:type="page"/>
       </w:r>
     </w:p>
@@ -1865,7 +1918,6 @@
           <w:rFonts w:ascii="Arial" w:hAnsi="Arial"/>
         </w:rPr>
       </w:pPr>
-      <w:bookmarkStart w:id="1" w:name="_Toc507965288"/>
       <w:r>
         <w:rPr>
           <w:rFonts w:ascii="Arial" w:hAnsi="Arial"/>
@@ -1922,7 +1974,7 @@
           <w:rFonts w:cs="Arial"/>
         </w:rPr>
       </w:pPr>
-      <w:hyperlink r:id="rId10" w:history="1">
+      <w:hyperlink r:id="rId11" w:history="1">
         <w:proofErr w:type="gramStart"/>
         <w:r>
           <w:rPr>
@@ -1939,7 +1991,7 @@
         </w:rPr>
         <w:t xml:space="preserve"> and </w:t>
       </w:r>
-      <w:hyperlink r:id="rId11" w:history="1">
+      <w:hyperlink r:id="rId12" w:history="1">
         <w:r>
           <w:rPr>
             <w:rStyle w:val="Hyperlink"/>
@@ -2119,6 +2171,179 @@
       <w:r>
         <w:rPr>
           <w:i/>
+          <w:noProof/>
+        </w:rPr>
+        <mc:AlternateContent>
+          <mc:Choice Requires="wps">
+            <w:drawing>
+              <wp:anchor distT="0" distB="0" distL="114300" distR="114300" simplePos="0" relativeHeight="251660288" behindDoc="0" locked="0" layoutInCell="1" allowOverlap="1" wp14:anchorId="71E05290" wp14:editId="77155D34">
+                <wp:simplePos x="0" y="0"/>
+                <wp:positionH relativeFrom="column">
+                  <wp:posOffset>2743200</wp:posOffset>
+                </wp:positionH>
+                <wp:positionV relativeFrom="paragraph">
+                  <wp:posOffset>9525</wp:posOffset>
+                </wp:positionV>
+                <wp:extent cx="2400300" cy="2971800"/>
+                <wp:effectExtent l="0" t="0" r="0" b="0"/>
+                <wp:wrapSquare wrapText="bothSides"/>
+                <wp:docPr id="2" name="Text Box 2"/>
+                <wp:cNvGraphicFramePr/>
+                <a:graphic xmlns:a="http://schemas.openxmlformats.org/drawingml/2006/main">
+                  <a:graphicData uri="http://schemas.microsoft.com/office/word/2010/wordprocessingShape">
+                    <wps:wsp>
+                      <wps:cNvSpPr txBox="1"/>
+                      <wps:spPr>
+                        <a:xfrm>
+                          <a:off x="0" y="0"/>
+                          <a:ext cx="2400300" cy="2971800"/>
+                        </a:xfrm>
+                        <a:prstGeom prst="rect">
+                          <a:avLst/>
+                        </a:prstGeom>
+                        <a:noFill/>
+                        <a:ln>
+                          <a:noFill/>
+                        </a:ln>
+                        <a:effectLst/>
+                        <a:extLst>
+                          <a:ext uri="{C572A759-6A51-4108-AA02-DFA0A04FC94B}">
+                            <ma14:wrappingTextBoxFlag xmlns:ma14="http://schemas.microsoft.com/office/mac/drawingml/2011/main"/>
+                          </a:ext>
+                        </a:extLst>
+                      </wps:spPr>
+                      <wps:style>
+                        <a:lnRef idx="0">
+                          <a:schemeClr val="accent1"/>
+                        </a:lnRef>
+                        <a:fillRef idx="0">
+                          <a:schemeClr val="accent1"/>
+                        </a:fillRef>
+                        <a:effectRef idx="0">
+                          <a:schemeClr val="accent1"/>
+                        </a:effectRef>
+                        <a:fontRef idx="minor">
+                          <a:schemeClr val="dk1"/>
+                        </a:fontRef>
+                      </wps:style>
+                      <wps:txbx>
+                        <w:txbxContent>
+                          <w:p>
+                            <w:r>
+                              <w:drawing>
+                                <wp:inline distT="0" distB="0" distL="0" distR="0" wp14:anchorId="30F43A4B" wp14:editId="72676226">
+                                  <wp:extent cx="2217420" cy="2910974"/>
+                                  <wp:effectExtent l="0" t="0" r="0" b="10160"/>
+                                  <wp:docPr id="10" name="Picture 9"/>
+                                  <wp:cNvGraphicFramePr>
+                                    <a:graphicFrameLocks xmlns:a="http://schemas.openxmlformats.org/drawingml/2006/main" noChangeAspect="1"/>
+                                  </wp:cNvGraphicFramePr>
+                                  <a:graphic xmlns:a="http://schemas.openxmlformats.org/drawingml/2006/main">
+                                    <a:graphicData uri="http://schemas.openxmlformats.org/drawingml/2006/picture">
+                                      <pic:pic xmlns:pic="http://schemas.openxmlformats.org/drawingml/2006/picture">
+                                        <pic:nvPicPr>
+                                          <pic:cNvPr id="10" name="Picture 9"/>
+                                          <pic:cNvPicPr>
+                                            <a:picLocks noChangeAspect="1"/>
+                                          </pic:cNvPicPr>
+                                        </pic:nvPicPr>
+                                        <pic:blipFill>
+                                          <a:blip r:embed="rId13"/>
+                                          <a:stretch>
+                                            <a:fillRect/>
+                                          </a:stretch>
+                                        </pic:blipFill>
+                                        <pic:spPr>
+                                          <a:xfrm>
+                                            <a:off x="0" y="0"/>
+                                            <a:ext cx="2217420" cy="2910974"/>
+                                          </a:xfrm>
+                                          <a:prstGeom prst="rect">
+                                            <a:avLst/>
+                                          </a:prstGeom>
+                                        </pic:spPr>
+                                      </pic:pic>
+                                    </a:graphicData>
+                                  </a:graphic>
+                                </wp:inline>
+                              </w:drawing>
+                            </w:r>
+                          </w:p>
+                        </w:txbxContent>
+                      </wps:txbx>
+                      <wps:bodyPr rot="0" spcFirstLastPara="0" vertOverflow="overflow" horzOverflow="overflow" vert="horz" wrap="square" lIns="91440" tIns="45720" rIns="91440" bIns="45720" numCol="1" spcCol="0" rtlCol="0" fromWordArt="0" anchor="t" anchorCtr="0" forceAA="0" compatLnSpc="1">
+                        <a:prstTxWarp prst="textNoShape">
+                          <a:avLst/>
+                        </a:prstTxWarp>
+                        <a:noAutofit/>
+                      </wps:bodyPr>
+                    </wps:wsp>
+                  </a:graphicData>
+                </a:graphic>
+              </wp:anchor>
+            </w:drawing>
+          </mc:Choice>
+          <mc:Fallback>
+            <w:pict>
+              <v:shapetype id="_x0000_t202" coordsize="21600,21600" o:spt="202" path="m0,0l0,21600,21600,21600,21600,0xe">
+                <v:stroke joinstyle="miter"/>
+                <v:path gradientshapeok="t" o:connecttype="rect"/>
+              </v:shapetype>
+              <v:shape id="Text Box 2" o:spid="_x0000_s1026" type="#_x0000_t202" style="position:absolute;margin-left:3in;margin-top:.75pt;width:189pt;height:234pt;z-index:251660288;visibility:visible;mso-wrap-style:square;mso-wrap-distance-left:9pt;mso-wrap-distance-top:0;mso-wrap-distance-right:9pt;mso-wrap-distance-bottom:0;mso-position-horizontal:absolute;mso-position-horizontal-relative:text;mso-position-vertical:absolute;mso-position-vertical-relative:text;v-text-anchor:top" o:gfxdata="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" filled="f" stroked="f">
+                <v:textbox>
+                  <w:txbxContent>
+                    <w:p>
+                      <w:r>
+                        <w:drawing>
+                          <wp:inline distT="0" distB="0" distL="0" distR="0" wp14:anchorId="30F43A4B" wp14:editId="72676226">
+                            <wp:extent cx="2217420" cy="2910974"/>
+                            <wp:effectExtent l="0" t="0" r="0" b="10160"/>
+                            <wp:docPr id="10" name="Picture 9"/>
+                            <wp:cNvGraphicFramePr>
+                              <a:graphicFrameLocks xmlns:a="http://schemas.openxmlformats.org/drawingml/2006/main" noChangeAspect="1"/>
+                            </wp:cNvGraphicFramePr>
+                            <a:graphic xmlns:a="http://schemas.openxmlformats.org/drawingml/2006/main">
+                              <a:graphicData uri="http://schemas.openxmlformats.org/drawingml/2006/picture">
+                                <pic:pic xmlns:pic="http://schemas.openxmlformats.org/drawingml/2006/picture">
+                                  <pic:nvPicPr>
+                                    <pic:cNvPr id="10" name="Picture 9"/>
+                                    <pic:cNvPicPr>
+                                      <a:picLocks noChangeAspect="1"/>
+                                    </pic:cNvPicPr>
+                                  </pic:nvPicPr>
+                                  <pic:blipFill>
+                                    <a:blip r:embed="rId13"/>
+                                    <a:stretch>
+                                      <a:fillRect/>
+                                    </a:stretch>
+                                  </pic:blipFill>
+                                  <pic:spPr>
+                                    <a:xfrm>
+                                      <a:off x="0" y="0"/>
+                                      <a:ext cx="2217420" cy="2910974"/>
+                                    </a:xfrm>
+                                    <a:prstGeom prst="rect">
+                                      <a:avLst/>
+                                    </a:prstGeom>
+                                  </pic:spPr>
+                                </pic:pic>
+                              </a:graphicData>
+                            </a:graphic>
+                          </wp:inline>
+                        </w:drawing>
+                      </w:r>
+                    </w:p>
+                  </w:txbxContent>
+                </v:textbox>
+                <w10:wrap type="square"/>
+              </v:shape>
+            </w:pict>
+          </mc:Fallback>
+        </mc:AlternateContent>
+      </w:r>
+      <w:r>
+        <w:rPr>
+          <w:i/>
           <w:shd w:val="clear" w:color="auto" w:fill="FFFFFF"/>
         </w:rPr>
         <w:t>Overview:</w:t>
@@ -2246,7 +2471,7 @@
         </w:rPr>
         <w:t xml:space="preserve">Please address any questions to: </w:t>
       </w:r>
-      <w:hyperlink r:id="rId12" w:history="1">
+      <w:hyperlink r:id="rId14" w:history="1">
         <w:r>
           <w:rPr>
             <w:rStyle w:val="Hyperlink"/>
@@ -2815,7 +3040,14 @@
         <w:rPr>
           <w:shd w:val="clear" w:color="auto" w:fill="FFFFFF"/>
         </w:rPr>
-        <w:t>"Analysis" menu, select "Report", then select "Final Report", then make sure to drag the "Log R Ratio" and "B Allele Freq" field from the "Available Fields" to "Displayed Fields" so that these two signal intensity measures are exported to the final report fi</w:t>
+        <w:t xml:space="preserve">"Analysis" menu, select "Report", then select "Final </w:t>
+      </w:r>
+      <w:r>
+        <w:rPr>
+          <w:shd w:val="clear" w:color="auto" w:fill="FFFFFF"/>
+        </w:rPr>
+        <w:lastRenderedPageBreak/>
+        <w:t>Report", then make sure to drag the "Log R Ratio" and "B Allele Freq" field from the "Available Fields" to "Displayed Fields" so that these two signal intensity measures are exported to the final report fi</w:t>
       </w:r>
       <w:r>
         <w:rPr>
@@ -2922,7 +3154,6 @@
           <w:color w:val="000000"/>
           <w:shd w:val="clear" w:color="auto" w:fill="FFFFFF"/>
         </w:rPr>
-        <w:lastRenderedPageBreak/>
         <w:t xml:space="preserve">Format of </w:t>
       </w:r>
       <w:proofErr w:type="spellStart"/>
@@ -3859,7 +4090,7 @@
         </w:rPr>
         <w:t xml:space="preserve"> CEL files to LRR-BAF-files, perform step 1 of the protocol at: </w:t>
       </w:r>
-      <w:hyperlink r:id="rId14" w:history="1">
+      <w:hyperlink r:id="rId16" w:history="1">
         <w:r>
           <w:rPr>
             <w:rStyle w:val="Hyperlink"/>
@@ -3982,6 +4213,7 @@
           <w:color w:val="000000"/>
           <w:shd w:val="clear" w:color="auto" w:fill="FFFFFF"/>
         </w:rPr>
+        <w:lastRenderedPageBreak/>
         <w:t>The SNP</w:t>
       </w:r>
       <w:r>
@@ -4185,7 +4417,6 @@
           <w:color w:val="000000"/>
           <w:shd w:val="clear" w:color="auto" w:fill="FFFFFF"/>
         </w:rPr>
-        <w:lastRenderedPageBreak/>
         <w:t>These are</w:t>
       </w:r>
       <w:r>
@@ -5066,6 +5297,7 @@
         <w:rPr>
           <w:shd w:val="clear" w:color="auto" w:fill="FFFFFF"/>
         </w:rPr>
+        <w:lastRenderedPageBreak/>
         <w:t>I</w:t>
       </w:r>
       <w:r>
@@ -5226,7 +5458,6 @@
         <w:pStyle w:val="ShowingFiles"/>
       </w:pPr>
       <w:r>
-        <w:lastRenderedPageBreak/>
         <w:t>SampleID1</w:t>
       </w:r>
     </w:p>
@@ -5872,15 +6103,36 @@
         <w:t xml:space="preserve">: </w:t>
       </w:r>
     </w:p>
-    <w:p>
-      <w:hyperlink r:id="rId15" w:history="1">
-        <w:r>
-          <w:rPr>
-            <w:rStyle w:val="Hyperlink"/>
-          </w:rPr>
-          <w:t>https://sylabs.io/guides/3.0/user-guide/installation.html</w:t>
-        </w:r>
-      </w:hyperlink>
+    <w:commentRangeStart w:id="10"/>
+    <w:p>
+      <w:r>
+        <w:fldChar w:fldCharType="begin"/>
+      </w:r>
+      <w:r>
+        <w:instrText xml:space="preserve"> HYPERLINK "https://sylabs.io/guides/3.0/user-guide/installation.html" </w:instrText>
+      </w:r>
+      <w:r>
+        <w:fldChar w:fldCharType="separate"/>
+      </w:r>
+      <w:r>
+        <w:rPr>
+          <w:rStyle w:val="Hyperlink"/>
+        </w:rPr>
+        <w:t>https://sylabs.io/guides/3.0/user-guide/installation.html</w:t>
+      </w:r>
+      <w:r>
+        <w:rPr>
+          <w:rStyle w:val="Hyperlink"/>
+        </w:rPr>
+        <w:fldChar w:fldCharType="end"/>
+      </w:r>
+      <w:commentRangeEnd w:id="10"/>
+      <w:r>
+        <w:rPr>
+          <w:rStyle w:val="CommentReference"/>
+        </w:rPr>
+        <w:commentReference w:id="10"/>
+      </w:r>
     </w:p>
     <w:p>
       <w:proofErr w:type="gramStart"/>
@@ -6077,7 +6329,6 @@
           <w:rFonts w:cs="Arial"/>
           <w:szCs w:val="22"/>
         </w:rPr>
-        <w:lastRenderedPageBreak/>
         <w:t xml:space="preserve">Container: </w:t>
       </w:r>
       <w:r>
@@ -6091,7 +6342,7 @@
         <w:rPr>
           <w:rStyle w:val="CommentReference"/>
         </w:rPr>
-        <w:commentReference w:id="10"/>
+        <w:commentReference w:id="11"/>
       </w:r>
     </w:p>
     <w:p>
@@ -6191,7 +6442,7 @@
         </w:rPr>
         <w:t>f</w:t>
       </w:r>
-      <w:commentRangeStart w:id="11"/>
+      <w:commentRangeStart w:id="12"/>
       <w:r>
         <w:rPr>
           <w:rStyle w:val="FootnoteReference"/>
@@ -6208,12 +6459,12 @@
         </w:rPr>
         <w:t xml:space="preserve"> </w:t>
       </w:r>
-      <w:commentRangeEnd w:id="11"/>
+      <w:commentRangeEnd w:id="12"/>
       <w:r>
         <w:rPr>
           <w:rStyle w:val="CommentReference"/>
         </w:rPr>
-        <w:commentReference w:id="11"/>
+        <w:commentReference w:id="12"/>
       </w:r>
       <w:r>
         <w:rPr>
@@ -6278,8 +6529,8 @@
           <w:szCs w:val="22"/>
         </w:rPr>
       </w:pPr>
-      <w:commentRangeStart w:id="12"/>
       <w:commentRangeStart w:id="13"/>
+      <w:commentRangeStart w:id="14"/>
       <w:r>
         <w:rPr>
           <w:rFonts w:cs="Arial"/>
@@ -6301,19 +6552,19 @@
         </w:rPr>
         <w:t xml:space="preserve"> + relevant R packages </w:t>
       </w:r>
-      <w:commentRangeEnd w:id="12"/>
+      <w:commentRangeEnd w:id="13"/>
       <w:r>
         <w:rPr>
           <w:rStyle w:val="CommentReference"/>
         </w:rPr>
-        <w:commentReference w:id="12"/>
-      </w:r>
-      <w:commentRangeEnd w:id="13"/>
+        <w:commentReference w:id="13"/>
+      </w:r>
+      <w:commentRangeEnd w:id="14"/>
       <w:r>
         <w:rPr>
           <w:rStyle w:val="CommentReference"/>
         </w:rPr>
-        <w:commentReference w:id="13"/>
+        <w:commentReference w:id="14"/>
       </w:r>
       <w:r>
         <w:rPr>
@@ -6604,7 +6855,7 @@
         <w:t xml:space="preserve">: </w:t>
       </w:r>
     </w:p>
-    <w:commentRangeStart w:id="14"/>
+    <w:commentRangeStart w:id="15"/>
     <w:p>
       <w:pPr>
         <w:rPr>
@@ -6639,12 +6890,12 @@
         </w:rPr>
         <w:fldChar w:fldCharType="end"/>
       </w:r>
-      <w:commentRangeEnd w:id="14"/>
+      <w:commentRangeEnd w:id="15"/>
       <w:r>
         <w:rPr>
           <w:rStyle w:val="CommentReference"/>
         </w:rPr>
-        <w:commentReference w:id="14"/>
+        <w:commentReference w:id="15"/>
       </w:r>
     </w:p>
     <w:p>
@@ -6690,14 +6941,14 @@
           <w:shd w:val="clear" w:color="auto" w:fill="FFFFFF"/>
         </w:rPr>
       </w:pPr>
-      <w:bookmarkStart w:id="15" w:name="_Toc507965295"/>
+      <w:bookmarkStart w:id="16" w:name="_Toc507965295"/>
       <w:r>
         <w:rPr>
           <w:shd w:val="clear" w:color="auto" w:fill="FFFFFF"/>
         </w:rPr>
         <w:t>b. Scripts for running analysis</w:t>
       </w:r>
-      <w:bookmarkEnd w:id="15"/>
+      <w:bookmarkEnd w:id="16"/>
       <w:r>
         <w:rPr>
           <w:shd w:val="clear" w:color="auto" w:fill="FFFFFF"/>
@@ -6865,7 +7116,7 @@
       <w:pPr>
         <w:pStyle w:val="Heading3"/>
       </w:pPr>
-      <w:bookmarkStart w:id="16" w:name="_Toc507965296"/>
+      <w:bookmarkStart w:id="17" w:name="_Toc507965296"/>
       <w:r>
         <w:t>c</w:t>
       </w:r>
@@ -6875,7 +7126,7 @@
       <w:r>
         <w:t>Genotyping-chip-dependent files</w:t>
       </w:r>
-      <w:bookmarkEnd w:id="16"/>
+      <w:bookmarkEnd w:id="17"/>
     </w:p>
     <w:p>
       <w:pPr>
@@ -7181,12 +7432,19 @@
         <w:rPr>
           <w:rFonts w:ascii="Arial" w:eastAsia="Times New Roman" w:hAnsi="Arial" w:cs="Arial"/>
         </w:rPr>
-        <w:t>tells the program what would be the expected signal intensity values for different copy number state, and what is the expected transition probability for different copy number states</w:t>
+        <w:t xml:space="preserve">tells the program what would be the expected signal intensity values for different copy number state, and what is the expected transition probability for different copy </w:t>
       </w:r>
       <w:r>
         <w:rPr>
           <w:rFonts w:ascii="Arial" w:eastAsia="Times New Roman" w:hAnsi="Arial" w:cs="Arial"/>
         </w:rPr>
+        <w:lastRenderedPageBreak/>
+        <w:t>number states</w:t>
+      </w:r>
+      <w:r>
+        <w:rPr>
+          <w:rFonts w:ascii="Arial" w:eastAsia="Times New Roman" w:hAnsi="Arial" w:cs="Arial"/>
+        </w:rPr>
         <w:t xml:space="preserve"> (For more information, see here: </w:t>
       </w:r>
       <w:r>
@@ -7309,7 +7567,7 @@
         </w:rPr>
         <w:t xml:space="preserve">with </w:t>
       </w:r>
-      <w:hyperlink r:id="rId16" w:history="1">
+      <w:hyperlink r:id="rId17" w:history="1">
         <w:r>
           <w:rPr>
             <w:rStyle w:val="Hyperlink"/>
@@ -7982,7 +8240,7 @@
       </w:r>
     </w:p>
     <w:p>
-      <w:commentRangeStart w:id="17"/>
+      <w:commentRangeStart w:id="18"/>
       <w:r>
         <w:t># -</w:t>
       </w:r>
@@ -7994,12 +8252,12 @@
       <w:r>
         <w:t xml:space="preserve"> masked regions </w:t>
       </w:r>
-      <w:commentRangeEnd w:id="17"/>
+      <w:commentRangeEnd w:id="18"/>
       <w:r>
         <w:rPr>
           <w:rStyle w:val="CommentReference"/>
         </w:rPr>
-        <w:commentReference w:id="17"/>
+        <w:commentReference w:id="18"/>
       </w:r>
     </w:p>
     <w:p/>
@@ -8021,6 +8279,7 @@
           <w:rFonts w:asciiTheme="majorHAnsi" w:hAnsiTheme="majorHAnsi"/>
           <w:i/>
         </w:rPr>
+        <w:lastRenderedPageBreak/>
         <w:t>telo</w:t>
       </w:r>
       <w:proofErr w:type="gramEnd"/>
@@ -8132,12 +8391,11 @@
           <w:rFonts w:ascii="Arial" w:hAnsi="Arial" w:cs="Arial"/>
         </w:rPr>
       </w:pPr>
-      <w:bookmarkStart w:id="18" w:name="_Toc507965297"/>
+      <w:bookmarkStart w:id="19" w:name="_Toc507965297"/>
       <w:r>
         <w:rPr>
           <w:rFonts w:ascii="Arial" w:hAnsi="Arial" w:cs="Arial"/>
         </w:rPr>
-        <w:lastRenderedPageBreak/>
         <w:t>3</w:t>
       </w:r>
       <w:r>
@@ -8164,7 +8422,7 @@
         </w:rPr>
         <w:t>CNVs</w:t>
       </w:r>
-      <w:bookmarkEnd w:id="18"/>
+      <w:bookmarkEnd w:id="19"/>
       <w:r>
         <w:rPr>
           <w:rFonts w:ascii="Arial" w:hAnsi="Arial" w:cs="Arial"/>
@@ -8179,8 +8437,8 @@
           <w:szCs w:val="22"/>
         </w:rPr>
       </w:pPr>
-      <w:commentRangeStart w:id="19"/>
       <w:commentRangeStart w:id="20"/>
+      <w:commentRangeStart w:id="21"/>
       <w:r>
         <w:rPr>
           <w:rFonts w:cs="Arial"/>
@@ -8222,19 +8480,19 @@
         </w:rPr>
         <w:t xml:space="preserve"> </w:t>
       </w:r>
-      <w:commentRangeEnd w:id="19"/>
+      <w:commentRangeEnd w:id="20"/>
       <w:r>
         <w:rPr>
           <w:rStyle w:val="CommentReference"/>
         </w:rPr>
-        <w:commentReference w:id="19"/>
-      </w:r>
-      <w:commentRangeEnd w:id="20"/>
+        <w:commentReference w:id="20"/>
+      </w:r>
+      <w:commentRangeEnd w:id="21"/>
       <w:r>
         <w:rPr>
           <w:rStyle w:val="CommentReference"/>
         </w:rPr>
-        <w:commentReference w:id="20"/>
+        <w:commentReference w:id="21"/>
       </w:r>
     </w:p>
     <w:p>
@@ -8308,14 +8566,14 @@
       <w:pPr>
         <w:pStyle w:val="Heading3"/>
       </w:pPr>
-      <w:bookmarkStart w:id="21" w:name="_Toc507965298"/>
+      <w:bookmarkStart w:id="22" w:name="_Toc507965298"/>
       <w:r>
         <w:t xml:space="preserve">a. </w:t>
       </w:r>
       <w:r>
         <w:t>Adjust the script</w:t>
       </w:r>
-      <w:bookmarkEnd w:id="21"/>
+      <w:bookmarkEnd w:id="22"/>
     </w:p>
     <w:p>
       <w:pPr>
@@ -8552,7 +8810,7 @@
           <w:shd w:val="clear" w:color="auto" w:fill="FFFFFF"/>
         </w:rPr>
       </w:pPr>
-      <w:bookmarkStart w:id="22" w:name="_Toc507965299"/>
+      <w:bookmarkStart w:id="23" w:name="_Toc507965299"/>
       <w:r>
         <w:rPr>
           <w:shd w:val="clear" w:color="auto" w:fill="FFFFFF"/>
@@ -8565,7 +8823,7 @@
         </w:rPr>
         <w:t>Run the analysis</w:t>
       </w:r>
-      <w:bookmarkEnd w:id="22"/>
+      <w:bookmarkEnd w:id="23"/>
     </w:p>
     <w:p>
       <w:pPr>
@@ -8706,7 +8964,7 @@
           <w:shd w:val="clear" w:color="auto" w:fill="FFFFFF"/>
         </w:rPr>
       </w:pPr>
-      <w:bookmarkStart w:id="23" w:name="_Toc507965300"/>
+      <w:bookmarkStart w:id="24" w:name="_Toc507965300"/>
       <w:r>
         <w:rPr>
           <w:shd w:val="clear" w:color="auto" w:fill="FFFFFF"/>
@@ -8719,7 +8977,7 @@
         </w:rPr>
         <w:t>. Return data to ENIGMA-CNV</w:t>
       </w:r>
-      <w:bookmarkEnd w:id="23"/>
+      <w:bookmarkEnd w:id="24"/>
     </w:p>
     <w:p>
       <w:r>
@@ -8758,7 +9016,7 @@
         </w:rPr>
         <w:t xml:space="preserve">to </w:t>
       </w:r>
-      <w:hyperlink r:id="rId17" w:history="1">
+      <w:hyperlink r:id="rId18" w:history="1">
         <w:r>
           <w:rPr>
             <w:rStyle w:val="Hyperlink"/>
@@ -8772,13 +9030,30 @@
     </w:p>
     <w:p>
       <w:pPr>
+        <w:rPr>
+          <w:rFonts w:ascii="Calibri" w:eastAsiaTheme="majorEastAsia" w:hAnsi="Calibri" w:cs="Arial"/>
+          <w:b/>
+          <w:bCs/>
+          <w:color w:val="345A8A" w:themeColor="accent1" w:themeShade="B5"/>
+          <w:sz w:val="36"/>
+          <w:szCs w:val="32"/>
+          <w:shd w:val="clear" w:color="auto" w:fill="FFFFFF"/>
+        </w:rPr>
+      </w:pPr>
+      <w:bookmarkStart w:id="25" w:name="_Toc507965301"/>
+      <w:r>
+        <w:br w:type="page"/>
+      </w:r>
+    </w:p>
+    <w:p>
+      <w:pPr>
         <w:pStyle w:val="Heading1"/>
       </w:pPr>
-      <w:bookmarkStart w:id="24" w:name="_Toc507965301"/>
-      <w:r>
+      <w:r>
+        <w:lastRenderedPageBreak/>
         <w:t>C. Structural imaging data</w:t>
       </w:r>
-      <w:bookmarkEnd w:id="24"/>
+      <w:bookmarkEnd w:id="25"/>
     </w:p>
     <w:p>
       <w:pPr>
@@ -8786,6 +9061,175 @@
           <w:rFonts w:cs="Arial"/>
         </w:rPr>
       </w:pPr>
+      <w:r>
+        <w:rPr>
+          <w:rFonts w:cs="Arial"/>
+          <w:noProof/>
+        </w:rPr>
+        <mc:AlternateContent>
+          <mc:Choice Requires="wps">
+            <w:drawing>
+              <wp:anchor distT="0" distB="0" distL="114300" distR="114300" simplePos="0" relativeHeight="251661312" behindDoc="0" locked="0" layoutInCell="1" allowOverlap="1" wp14:anchorId="26FD8F3E" wp14:editId="5AC85B96">
+                <wp:simplePos x="0" y="0"/>
+                <wp:positionH relativeFrom="column">
+                  <wp:posOffset>2514600</wp:posOffset>
+                </wp:positionH>
+                <wp:positionV relativeFrom="paragraph">
+                  <wp:posOffset>137160</wp:posOffset>
+                </wp:positionV>
+                <wp:extent cx="2514600" cy="3429000"/>
+                <wp:effectExtent l="0" t="0" r="0" b="0"/>
+                <wp:wrapSquare wrapText="bothSides"/>
+                <wp:docPr id="3" name="Text Box 3"/>
+                <wp:cNvGraphicFramePr/>
+                <a:graphic xmlns:a="http://schemas.openxmlformats.org/drawingml/2006/main">
+                  <a:graphicData uri="http://schemas.microsoft.com/office/word/2010/wordprocessingShape">
+                    <wps:wsp>
+                      <wps:cNvSpPr txBox="1"/>
+                      <wps:spPr>
+                        <a:xfrm>
+                          <a:off x="0" y="0"/>
+                          <a:ext cx="2514600" cy="3429000"/>
+                        </a:xfrm>
+                        <a:prstGeom prst="rect">
+                          <a:avLst/>
+                        </a:prstGeom>
+                        <a:noFill/>
+                        <a:ln>
+                          <a:noFill/>
+                        </a:ln>
+                        <a:effectLst/>
+                        <a:extLst>
+                          <a:ext uri="{C572A759-6A51-4108-AA02-DFA0A04FC94B}">
+                            <ma14:wrappingTextBoxFlag xmlns:ma14="http://schemas.microsoft.com/office/mac/drawingml/2011/main"/>
+                          </a:ext>
+                        </a:extLst>
+                      </wps:spPr>
+                      <wps:style>
+                        <a:lnRef idx="0">
+                          <a:schemeClr val="accent1"/>
+                        </a:lnRef>
+                        <a:fillRef idx="0">
+                          <a:schemeClr val="accent1"/>
+                        </a:fillRef>
+                        <a:effectRef idx="0">
+                          <a:schemeClr val="accent1"/>
+                        </a:effectRef>
+                        <a:fontRef idx="minor">
+                          <a:schemeClr val="dk1"/>
+                        </a:fontRef>
+                      </wps:style>
+                      <wps:txbx>
+                        <w:txbxContent>
+                          <w:p>
+                            <w:r>
+                              <w:drawing>
+                                <wp:inline distT="0" distB="0" distL="0" distR="0" wp14:anchorId="276D5677" wp14:editId="2193FEFB">
+                                  <wp:extent cx="2331720" cy="3444100"/>
+                                  <wp:effectExtent l="0" t="0" r="5080" b="10795"/>
+                                  <wp:docPr id="4" name="Picture 12"/>
+                                  <wp:cNvGraphicFramePr>
+                                    <a:graphicFrameLocks xmlns:a="http://schemas.openxmlformats.org/drawingml/2006/main" noChangeAspect="1"/>
+                                  </wp:cNvGraphicFramePr>
+                                  <a:graphic xmlns:a="http://schemas.openxmlformats.org/drawingml/2006/main">
+                                    <a:graphicData uri="http://schemas.openxmlformats.org/drawingml/2006/picture">
+                                      <pic:pic xmlns:pic="http://schemas.openxmlformats.org/drawingml/2006/picture">
+                                        <pic:nvPicPr>
+                                          <pic:cNvPr id="13" name="Picture 12"/>
+                                          <pic:cNvPicPr>
+                                            <a:picLocks noChangeAspect="1"/>
+                                          </pic:cNvPicPr>
+                                        </pic:nvPicPr>
+                                        <pic:blipFill>
+                                          <a:blip r:embed="rId19"/>
+                                          <a:stretch>
+                                            <a:fillRect/>
+                                          </a:stretch>
+                                        </pic:blipFill>
+                                        <pic:spPr>
+                                          <a:xfrm>
+                                            <a:off x="0" y="0"/>
+                                            <a:ext cx="2331720" cy="3444100"/>
+                                          </a:xfrm>
+                                          <a:prstGeom prst="rect">
+                                            <a:avLst/>
+                                          </a:prstGeom>
+                                        </pic:spPr>
+                                      </pic:pic>
+                                    </a:graphicData>
+                                  </a:graphic>
+                                </wp:inline>
+                              </w:drawing>
+                            </w:r>
+                          </w:p>
+                        </w:txbxContent>
+                      </wps:txbx>
+                      <wps:bodyPr rot="0" spcFirstLastPara="0" vertOverflow="overflow" horzOverflow="overflow" vert="horz" wrap="square" lIns="91440" tIns="45720" rIns="91440" bIns="45720" numCol="1" spcCol="0" rtlCol="0" fromWordArt="0" anchor="t" anchorCtr="0" forceAA="0" compatLnSpc="1">
+                        <a:prstTxWarp prst="textNoShape">
+                          <a:avLst/>
+                        </a:prstTxWarp>
+                        <a:noAutofit/>
+                      </wps:bodyPr>
+                    </wps:wsp>
+                  </a:graphicData>
+                </a:graphic>
+              </wp:anchor>
+            </w:drawing>
+          </mc:Choice>
+          <mc:Fallback>
+            <w:pict>
+              <v:shape id="Text Box 3" o:spid="_x0000_s1027" type="#_x0000_t202" style="position:absolute;margin-left:198pt;margin-top:10.8pt;width:198pt;height:270pt;z-index:251661312;visibility:visible;mso-wrap-style:square;mso-wrap-distance-left:9pt;mso-wrap-distance-top:0;mso-wrap-distance-right:9pt;mso-wrap-distance-bottom:0;mso-position-horizontal:absolute;mso-position-horizontal-relative:text;mso-position-vertical:absolute;mso-position-vertical-relative:text;v-text-anchor:top" o:gfxdata="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" filled="f" stroked="f">
+                <v:textbox>
+                  <w:txbxContent>
+                    <w:p>
+                      <w:r>
+                        <w:drawing>
+                          <wp:inline distT="0" distB="0" distL="0" distR="0" wp14:anchorId="276D5677" wp14:editId="2193FEFB">
+                            <wp:extent cx="2331720" cy="3444100"/>
+                            <wp:effectExtent l="0" t="0" r="5080" b="10795"/>
+                            <wp:docPr id="4" name="Picture 12"/>
+                            <wp:cNvGraphicFramePr>
+                              <a:graphicFrameLocks xmlns:a="http://schemas.openxmlformats.org/drawingml/2006/main" noChangeAspect="1"/>
+                            </wp:cNvGraphicFramePr>
+                            <a:graphic xmlns:a="http://schemas.openxmlformats.org/drawingml/2006/main">
+                              <a:graphicData uri="http://schemas.openxmlformats.org/drawingml/2006/picture">
+                                <pic:pic xmlns:pic="http://schemas.openxmlformats.org/drawingml/2006/picture">
+                                  <pic:nvPicPr>
+                                    <pic:cNvPr id="13" name="Picture 12"/>
+                                    <pic:cNvPicPr>
+                                      <a:picLocks noChangeAspect="1"/>
+                                    </pic:cNvPicPr>
+                                  </pic:nvPicPr>
+                                  <pic:blipFill>
+                                    <a:blip r:embed="rId19"/>
+                                    <a:stretch>
+                                      <a:fillRect/>
+                                    </a:stretch>
+                                  </pic:blipFill>
+                                  <pic:spPr>
+                                    <a:xfrm>
+                                      <a:off x="0" y="0"/>
+                                      <a:ext cx="2331720" cy="3444100"/>
+                                    </a:xfrm>
+                                    <a:prstGeom prst="rect">
+                                      <a:avLst/>
+                                    </a:prstGeom>
+                                  </pic:spPr>
+                                </pic:pic>
+                              </a:graphicData>
+                            </a:graphic>
+                          </wp:inline>
+                        </w:drawing>
+                      </w:r>
+                    </w:p>
+                  </w:txbxContent>
+                </v:textbox>
+                <w10:wrap type="square"/>
+              </v:shape>
+            </w:pict>
+          </mc:Fallback>
+        </mc:AlternateContent>
+      </w:r>
     </w:p>
     <w:p>
       <w:r>
@@ -8809,14 +9253,44 @@
       <w:pPr>
         <w:pStyle w:val="Heading1"/>
       </w:pPr>
-      <w:bookmarkStart w:id="25" w:name="_Toc507965302"/>
+      <w:bookmarkStart w:id="26" w:name="_Toc507965302"/>
+    </w:p>
+    <w:p>
+      <w:pPr>
+        <w:pStyle w:val="Heading1"/>
+      </w:pPr>
+    </w:p>
+    <w:p>
+      <w:pPr>
+        <w:pStyle w:val="Heading1"/>
+      </w:pPr>
+    </w:p>
+    <w:p>
+      <w:pPr>
+        <w:pStyle w:val="Heading1"/>
+      </w:pPr>
+    </w:p>
+    <w:p>
+      <w:pPr>
+        <w:pStyle w:val="Heading1"/>
+      </w:pPr>
+    </w:p>
+    <w:p>
+      <w:pPr>
+        <w:pStyle w:val="Heading1"/>
+      </w:pPr>
+    </w:p>
+    <w:p>
+      <w:pPr>
+        <w:pStyle w:val="Heading1"/>
+      </w:pPr>
       <w:r>
         <w:t>D</w:t>
       </w:r>
       <w:r>
         <w:t>. Diffusion Tensor Imaging data</w:t>
       </w:r>
-      <w:bookmarkEnd w:id="25"/>
+      <w:bookmarkEnd w:id="26"/>
       <w:r>
         <w:t xml:space="preserve"> </w:t>
       </w:r>
@@ -8831,17 +9305,19 @@
       <w:r>
         <w:t>Work in progress</w:t>
       </w:r>
+      <w:bookmarkStart w:id="27" w:name="_GoBack"/>
+      <w:bookmarkEnd w:id="27"/>
     </w:p>
     <w:p>
       <w:pPr>
         <w:pStyle w:val="Heading1"/>
       </w:pPr>
-      <w:bookmarkStart w:id="26" w:name="_Toc507965303"/>
-      <w:commentRangeStart w:id="27"/>
+      <w:bookmarkStart w:id="28" w:name="_Toc507965303"/>
+      <w:commentRangeStart w:id="29"/>
       <w:r>
         <w:t>E. Covariate files</w:t>
       </w:r>
-      <w:commentRangeEnd w:id="27"/>
+      <w:commentRangeEnd w:id="29"/>
       <w:r>
         <w:rPr>
           <w:rStyle w:val="CommentReference"/>
@@ -8851,9 +9327,9 @@
           <w:color w:val="auto"/>
           <w:shd w:val="clear" w:color="auto" w:fill="auto"/>
         </w:rPr>
-        <w:commentReference w:id="27"/>
-      </w:r>
-      <w:bookmarkEnd w:id="26"/>
+        <w:commentReference w:id="29"/>
+      </w:r>
+      <w:bookmarkEnd w:id="28"/>
     </w:p>
     <w:p/>
     <w:p>
@@ -8864,7 +9340,6 @@
     <w:p/>
     <w:p>
       <w:r>
-        <w:lastRenderedPageBreak/>
         <w:t>The covariate</w:t>
       </w:r>
       <w:r>
@@ -8887,11 +9362,11 @@
       <w:pPr>
         <w:pStyle w:val="Heading2"/>
       </w:pPr>
-      <w:bookmarkStart w:id="28" w:name="_Toc507965304"/>
+      <w:bookmarkStart w:id="30" w:name="_Toc507965304"/>
       <w:r>
         <w:t>MDS-covariates</w:t>
       </w:r>
-      <w:bookmarkEnd w:id="28"/>
+      <w:bookmarkEnd w:id="30"/>
     </w:p>
     <w:p>
       <w:pPr>
@@ -8928,7 +9403,7 @@
                     </pic:cNvPicPr>
                   </pic:nvPicPr>
                   <pic:blipFill>
-                    <a:blip r:embed="rId18">
+                    <a:blip r:embed="rId20">
                       <a:extLst>
                         <a:ext uri="{28A0092B-C50C-407E-A947-70E740481C1C}">
                           <a14:useLocalDpi xmlns:a14="http://schemas.microsoft.com/office/drawing/2010/main" val="0"/>
@@ -9008,7 +9483,7 @@
           <w:b/>
         </w:rPr>
       </w:pPr>
-      <w:hyperlink r:id="rId19" w:history="1">
+      <w:hyperlink r:id="rId21" w:history="1">
         <w:r>
           <w:rPr>
             <w:rStyle w:val="Hyperlink"/>
@@ -9090,7 +9565,7 @@
               </wp:anchor>
             </w:drawing>
           </mc:Choice>
-          <mc:Fallback xmlns:w16se="http://schemas.microsoft.com/office/word/2015/wordml/symex" xmlns:w16sdtdh="http://schemas.microsoft.com/office/word/2020/wordml/sdtdatahash" xmlns:w16="http://schemas.microsoft.com/office/word/2018/wordml" xmlns:w16cid="http://schemas.microsoft.com/office/word/2016/wordml/cid" xmlns:w16cex="http://schemas.microsoft.com/office/word/2018/wordml/cex" xmlns:w15="http://schemas.microsoft.com/office/word/2012/wordml" xmlns:am3d="http://schemas.microsoft.com/office/drawing/2017/model3d" xmlns:aink="http://schemas.microsoft.com/office/drawing/2016/ink" xmlns:cx8="http://schemas.microsoft.com/office/drawing/2016/5/14/chartex" xmlns:cx7="http://schemas.microsoft.com/office/drawing/2016/5/13/chartex" xmlns:cx6="http://schemas.microsoft.com/office/drawing/2016/5/12/chartex" xmlns:cx5="http://schemas.microsoft.com/office/drawing/2016/5/11/chartex" xmlns:cx4="http://schemas.microsoft.com/office/drawing/2016/5/10/chartex" xmlns:cx3="http://schemas.microsoft.com/office/drawing/2016/5/9/chartex" xmlns:cx2="http://schemas.microsoft.com/office/drawing/2015/10/21/chartex" xmlns:cx1="http://schemas.microsoft.com/office/drawing/2015/9/8/chartex" xmlns:cx="http://schemas.microsoft.com/office/drawing/2014/chartex">
+          <mc:Fallback xmlns:cx="http://schemas.microsoft.com/office/drawing/2014/chartex" xmlns:cx1="http://schemas.microsoft.com/office/drawing/2015/9/8/chartex" xmlns:cx2="http://schemas.microsoft.com/office/drawing/2015/10/21/chartex" xmlns:cx3="http://schemas.microsoft.com/office/drawing/2016/5/9/chartex" xmlns:cx4="http://schemas.microsoft.com/office/drawing/2016/5/10/chartex" xmlns:cx5="http://schemas.microsoft.com/office/drawing/2016/5/11/chartex" xmlns:cx6="http://schemas.microsoft.com/office/drawing/2016/5/12/chartex" xmlns:cx7="http://schemas.microsoft.com/office/drawing/2016/5/13/chartex" xmlns:cx8="http://schemas.microsoft.com/office/drawing/2016/5/14/chartex" xmlns:aink="http://schemas.microsoft.com/office/drawing/2016/ink" xmlns:am3d="http://schemas.microsoft.com/office/drawing/2017/model3d" xmlns:w15="http://schemas.microsoft.com/office/word/2012/wordml" xmlns:w16cex="http://schemas.microsoft.com/office/word/2018/wordml/cex" xmlns:w16cid="http://schemas.microsoft.com/office/word/2016/wordml/cid" xmlns:w16="http://schemas.microsoft.com/office/word/2018/wordml" xmlns:w16sdtdh="http://schemas.microsoft.com/office/word/2020/wordml/sdtdatahash" xmlns:w16se="http://schemas.microsoft.com/office/word/2015/wordml/symex">
             <w:pict>
               <v:shapetype id="_x0000_t32" coordsize="21600,21600" o:spt="32" o:oned="t" path="m0,0l21600,21600e" filled="f">
                 <v:path arrowok="t" fillok="f" o:connecttype="none"/>
@@ -9124,7 +9599,7 @@
                     <pic:cNvPicPr/>
                   </pic:nvPicPr>
                   <pic:blipFill>
-                    <a:blip r:embed="rId20">
+                    <a:blip r:embed="rId22">
                       <a:extLst>
                         <a:ext uri="{28A0092B-C50C-407E-A947-70E740481C1C}">
                           <a14:useLocalDpi xmlns:a14="http://schemas.microsoft.com/office/drawing/2010/main" val="0"/>
@@ -9169,7 +9644,7 @@
       <w:r>
         <w:t xml:space="preserve">or simply press </w:t>
       </w:r>
-      <w:hyperlink r:id="rId21" w:history="1">
+      <w:hyperlink r:id="rId23" w:history="1">
         <w:r>
           <w:rPr>
             <w:rStyle w:val="Hyperlink"/>
@@ -9193,7 +9668,7 @@
           <w:b/>
         </w:rPr>
       </w:pPr>
-      <w:hyperlink r:id="rId22" w:history="1">
+      <w:hyperlink r:id="rId24" w:history="1">
         <w:r>
           <w:rPr>
             <w:rStyle w:val="Hyperlink"/>
@@ -9273,7 +9748,7 @@
                     </pic:cNvPicPr>
                   </pic:nvPicPr>
                   <pic:blipFill>
-                    <a:blip r:embed="rId18">
+                    <a:blip r:embed="rId20">
                       <a:extLst>
                         <a:ext uri="{28A0092B-C50C-407E-A947-70E740481C1C}">
                           <a14:useLocalDpi xmlns:a14="http://schemas.microsoft.com/office/drawing/2010/main" val="0"/>
@@ -10276,11 +10751,11 @@
       <w:pPr>
         <w:pStyle w:val="Heading2"/>
       </w:pPr>
-      <w:bookmarkStart w:id="29" w:name="_Toc507965305"/>
+      <w:bookmarkStart w:id="31" w:name="_Toc507965305"/>
       <w:r>
         <w:t>Other covariates</w:t>
       </w:r>
-      <w:bookmarkEnd w:id="29"/>
+      <w:bookmarkEnd w:id="31"/>
     </w:p>
     <w:p>
       <w:r>
@@ -10302,7 +10777,6 @@
           <w:b/>
           <w:noProof/>
         </w:rPr>
-        <w:lastRenderedPageBreak/>
         <w:drawing>
           <wp:inline distT="0" distB="0" distL="0" distR="0" wp14:anchorId="000477A8" wp14:editId="466F2B18">
             <wp:extent cx="228600" cy="228600"/>
@@ -10321,7 +10795,7 @@
                     </pic:cNvPicPr>
                   </pic:nvPicPr>
                   <pic:blipFill>
-                    <a:blip r:embed="rId18">
+                    <a:blip r:embed="rId20">
                       <a:extLst>
                         <a:ext uri="{28A0092B-C50C-407E-A947-70E740481C1C}">
                           <a14:useLocalDpi xmlns:a14="http://schemas.microsoft.com/office/drawing/2010/main" val="0"/>
@@ -11297,6 +11771,7 @@
                 <w:sz w:val="20"/>
                 <w:szCs w:val="20"/>
               </w:rPr>
+              <w:lastRenderedPageBreak/>
               <w:t>lID2</w:t>
             </w:r>
           </w:p>
@@ -11336,6 +11811,7 @@
                 <w:sz w:val="20"/>
                 <w:szCs w:val="20"/>
               </w:rPr>
+              <w:lastRenderedPageBreak/>
               <w:t>Maternal</w:t>
             </w:r>
           </w:p>
@@ -11356,6 +11832,7 @@
                 <w:sz w:val="20"/>
                 <w:szCs w:val="20"/>
               </w:rPr>
+              <w:lastRenderedPageBreak/>
               <w:t>lID2</w:t>
             </w:r>
           </w:p>
@@ -11542,6 +12019,7 @@
         <w:ind w:left="360"/>
       </w:pPr>
       <w:r>
+        <w:lastRenderedPageBreak/>
         <w:t>(</w:t>
       </w:r>
       <w:proofErr w:type="gramStart"/>
@@ -11867,7 +12345,7 @@
           <w:color w:val="262626"/>
         </w:rPr>
       </w:pPr>
-      <w:commentRangeStart w:id="30"/>
+      <w:commentRangeStart w:id="32"/>
       <w:r>
         <w:rPr>
           <w:b/>
@@ -11884,12 +12362,12 @@
         </w:rPr>
         <w:t>ust be coded as follows: Male=1, Female=2</w:t>
       </w:r>
-      <w:commentRangeEnd w:id="30"/>
+      <w:commentRangeEnd w:id="32"/>
       <w:r>
         <w:rPr>
           <w:rStyle w:val="CommentReference"/>
         </w:rPr>
-        <w:commentReference w:id="30"/>
+        <w:commentReference w:id="32"/>
       </w:r>
     </w:p>
     <w:p>
@@ -12336,7 +12814,6 @@
           <w:rFonts w:cs="Helvetica Neue"/>
           <w:b/>
         </w:rPr>
-        <w:lastRenderedPageBreak/>
         <w:t>ScannerSite</w:t>
       </w:r>
       <w:proofErr w:type="spellEnd"/>
@@ -12420,7 +12897,7 @@
                     </pic:cNvPicPr>
                   </pic:nvPicPr>
                   <pic:blipFill>
-                    <a:blip r:embed="rId23">
+                    <a:blip r:embed="rId25">
                       <a:extLst>
                         <a:ext uri="{28A0092B-C50C-407E-A947-70E740481C1C}">
                           <a14:useLocalDpi xmlns:a14="http://schemas.microsoft.com/office/drawing/2010/main" val="0"/>
@@ -12635,6 +13112,7 @@
     </w:p>
     <w:p>
       <w:r>
+        <w:lastRenderedPageBreak/>
         <w:t>OBS - i</w:t>
       </w:r>
       <w:r>
@@ -12677,7 +13155,7 @@
                     </pic:cNvPicPr>
                   </pic:nvPicPr>
                   <pic:blipFill>
-                    <a:blip r:embed="rId18">
+                    <a:blip r:embed="rId20">
                       <a:extLst>
                         <a:ext uri="{28A0092B-C50C-407E-A947-70E740481C1C}">
                           <a14:useLocalDpi xmlns:a14="http://schemas.microsoft.com/office/drawing/2010/main" val="0"/>
@@ -12768,7 +13246,7 @@
                     </pic:cNvPicPr>
                   </pic:nvPicPr>
                   <pic:blipFill>
-                    <a:blip r:embed="rId18">
+                    <a:blip r:embed="rId20">
                       <a:extLst>
                         <a:ext uri="{28A0092B-C50C-407E-A947-70E740481C1C}">
                           <a14:useLocalDpi xmlns:a14="http://schemas.microsoft.com/office/drawing/2010/main" val="0"/>
@@ -12843,7 +13321,7 @@
                     </pic:cNvPicPr>
                   </pic:nvPicPr>
                   <pic:blipFill>
-                    <a:blip r:embed="rId18">
+                    <a:blip r:embed="rId20">
                       <a:extLst>
                         <a:ext uri="{28A0092B-C50C-407E-A947-70E740481C1C}">
                           <a14:useLocalDpi xmlns:a14="http://schemas.microsoft.com/office/drawing/2010/main" val="0"/>
@@ -12893,7 +13371,7 @@
       <w:pPr>
         <w:pStyle w:val="Heading1"/>
       </w:pPr>
-      <w:bookmarkStart w:id="31" w:name="_Toc507965306"/>
+      <w:bookmarkStart w:id="33" w:name="_Toc507965306"/>
       <w:r>
         <w:t>F</w:t>
       </w:r>
@@ -12903,7 +13381,7 @@
       <w:r>
         <w:t xml:space="preserve"> and send</w:t>
       </w:r>
-      <w:bookmarkEnd w:id="31"/>
+      <w:bookmarkEnd w:id="33"/>
     </w:p>
     <w:p/>
     <w:p>
@@ -12954,7 +13432,7 @@
           <w:rFonts w:cs="Helvetica Neue"/>
         </w:rPr>
       </w:pPr>
-      <w:commentRangeStart w:id="32"/>
+      <w:commentRangeStart w:id="34"/>
       <w:r>
         <w:rPr>
           <w:rFonts w:cs="Helvetica Neue"/>
@@ -12993,7 +13471,7 @@
         </w:rPr>
         <w:t xml:space="preserve">can be downloaded here: </w:t>
       </w:r>
-      <w:hyperlink r:id="rId24" w:history="1">
+      <w:hyperlink r:id="rId26" w:history="1">
         <w:r>
           <w:rPr>
             <w:rFonts w:cs="Menlo Regular"/>
@@ -13072,7 +13550,7 @@
                     </pic:cNvPicPr>
                   </pic:nvPicPr>
                   <pic:blipFill>
-                    <a:blip r:embed="rId25">
+                    <a:blip r:embed="rId27">
                       <a:extLst>
                         <a:ext uri="{28A0092B-C50C-407E-A947-70E740481C1C}">
                           <a14:useLocalDpi xmlns:a14="http://schemas.microsoft.com/office/drawing/2010/main" val="0"/>
@@ -13268,7 +13746,7 @@
                     </pic:cNvPicPr>
                   </pic:nvPicPr>
                   <pic:blipFill>
-                    <a:blip r:embed="rId18">
+                    <a:blip r:embed="rId20">
                       <a:extLst>
                         <a:ext uri="{28A0092B-C50C-407E-A947-70E740481C1C}">
                           <a14:useLocalDpi xmlns:a14="http://schemas.microsoft.com/office/drawing/2010/main" val="0"/>
@@ -13339,7 +13817,7 @@
                     </pic:cNvPicPr>
                   </pic:nvPicPr>
                   <pic:blipFill>
-                    <a:blip r:embed="rId18">
+                    <a:blip r:embed="rId20">
                       <a:extLst>
                         <a:ext uri="{28A0092B-C50C-407E-A947-70E740481C1C}">
                           <a14:useLocalDpi xmlns:a14="http://schemas.microsoft.com/office/drawing/2010/main" val="0"/>
@@ -13410,7 +13888,7 @@
                     </pic:cNvPicPr>
                   </pic:nvPicPr>
                   <pic:blipFill>
-                    <a:blip r:embed="rId18">
+                    <a:blip r:embed="rId20">
                       <a:extLst>
                         <a:ext uri="{28A0092B-C50C-407E-A947-70E740481C1C}">
                           <a14:useLocalDpi xmlns:a14="http://schemas.microsoft.com/office/drawing/2010/main" val="0"/>
@@ -13482,7 +13960,7 @@
                     </pic:cNvPicPr>
                   </pic:nvPicPr>
                   <pic:blipFill>
-                    <a:blip r:embed="rId18">
+                    <a:blip r:embed="rId20">
                       <a:extLst>
                         <a:ext uri="{28A0092B-C50C-407E-A947-70E740481C1C}">
                           <a14:useLocalDpi xmlns:a14="http://schemas.microsoft.com/office/drawing/2010/main" val="0"/>
@@ -13561,7 +14039,7 @@
                     </pic:cNvPicPr>
                   </pic:nvPicPr>
                   <pic:blipFill>
-                    <a:blip r:embed="rId18">
+                    <a:blip r:embed="rId20">
                       <a:extLst>
                         <a:ext uri="{28A0092B-C50C-407E-A947-70E740481C1C}">
                           <a14:useLocalDpi xmlns:a14="http://schemas.microsoft.com/office/drawing/2010/main" val="0"/>
@@ -13682,7 +14160,7 @@
                     </pic:cNvPicPr>
                   </pic:nvPicPr>
                   <pic:blipFill>
-                    <a:blip r:embed="rId26">
+                    <a:blip r:embed="rId28">
                       <a:extLst>
                         <a:ext uri="{28A0092B-C50C-407E-A947-70E740481C1C}">
                           <a14:useLocalDpi xmlns:a14="http://schemas.microsoft.com/office/drawing/2010/main" val="0"/>
@@ -13976,7 +14454,7 @@
                     </pic:cNvPicPr>
                   </pic:nvPicPr>
                   <pic:blipFill>
-                    <a:blip r:embed="rId25">
+                    <a:blip r:embed="rId27">
                       <a:extLst>
                         <a:ext uri="{28A0092B-C50C-407E-A947-70E740481C1C}">
                           <a14:useLocalDpi xmlns:a14="http://schemas.microsoft.com/office/drawing/2010/main" val="0"/>
@@ -15963,6 +16441,7 @@
           <w:b/>
           <w:noProof/>
         </w:rPr>
+        <w:lastRenderedPageBreak/>
         <w:drawing>
           <wp:inline distT="0" distB="0" distL="0" distR="0" wp14:anchorId="461F4C9A" wp14:editId="39CA8A03">
             <wp:extent cx="228600" cy="228600"/>
@@ -15981,7 +16460,7 @@
                     </pic:cNvPicPr>
                   </pic:nvPicPr>
                   <pic:blipFill>
-                    <a:blip r:embed="rId18">
+                    <a:blip r:embed="rId20">
                       <a:extLst>
                         <a:ext uri="{28A0092B-C50C-407E-A947-70E740481C1C}">
                           <a14:useLocalDpi xmlns:a14="http://schemas.microsoft.com/office/drawing/2010/main" val="0"/>
@@ -16271,7 +16750,7 @@
                     </pic:cNvPicPr>
                   </pic:nvPicPr>
                   <pic:blipFill>
-                    <a:blip r:embed="rId18">
+                    <a:blip r:embed="rId20">
                       <a:extLst>
                         <a:ext uri="{28A0092B-C50C-407E-A947-70E740481C1C}">
                           <a14:useLocalDpi xmlns:a14="http://schemas.microsoft.com/office/drawing/2010/main" val="0"/>
@@ -16371,7 +16850,7 @@
                     </pic:cNvPicPr>
                   </pic:nvPicPr>
                   <pic:blipFill>
-                    <a:blip r:embed="rId23">
+                    <a:blip r:embed="rId25">
                       <a:extLst>
                         <a:ext uri="{28A0092B-C50C-407E-A947-70E740481C1C}">
                           <a14:useLocalDpi xmlns:a14="http://schemas.microsoft.com/office/drawing/2010/main" val="0"/>
@@ -16473,7 +16952,7 @@
         </w:rPr>
         <w:t xml:space="preserve">ach group has a secure space on the ENIGMA upload server to upload the files. Please contact </w:t>
       </w:r>
-      <w:hyperlink r:id="rId27" w:history="1">
+      <w:hyperlink r:id="rId29" w:history="1">
         <w:r>
           <w:rPr>
             <w:rFonts w:cs="Menlo Regular"/>
@@ -16491,7 +16970,7 @@
         </w:rPr>
         <w:t xml:space="preserve"> to obtain upload information for your group's data. If preferred, just send the files to: </w:t>
       </w:r>
-      <w:hyperlink r:id="rId28" w:history="1">
+      <w:hyperlink r:id="rId30" w:history="1">
         <w:r>
           <w:rPr>
             <w:rFonts w:cs="Menlo Regular"/>
@@ -16501,14 +16980,14 @@
           <w:t>enigmacnvhelpdesk@gmail.com</w:t>
         </w:r>
       </w:hyperlink>
-      <w:commentRangeEnd w:id="32"/>
+      <w:commentRangeEnd w:id="34"/>
       <w:r>
         <w:rPr>
           <w:rStyle w:val="CommentReference"/>
           <w:sz w:val="22"/>
           <w:szCs w:val="22"/>
         </w:rPr>
-        <w:commentReference w:id="32"/>
+        <w:commentReference w:id="34"/>
       </w:r>
     </w:p>
     <w:p>
@@ -16550,14 +17029,14 @@
           <w:rFonts w:ascii="Arial" w:hAnsi="Arial"/>
         </w:rPr>
       </w:pPr>
-      <w:bookmarkStart w:id="33" w:name="_Toc507965307"/>
+      <w:bookmarkStart w:id="35" w:name="_Toc507965307"/>
       <w:r>
         <w:rPr>
           <w:rFonts w:ascii="Arial" w:hAnsi="Arial"/>
         </w:rPr>
         <w:t>Notes for cohorts that ran the ‘old’ protocol and should visualize more CNVs</w:t>
       </w:r>
-      <w:bookmarkEnd w:id="33"/>
+      <w:bookmarkEnd w:id="35"/>
     </w:p>
     <w:p>
       <w:pPr>
@@ -16859,12 +17338,10 @@
           <w:szCs w:val="22"/>
         </w:rPr>
       </w:pPr>
-      <w:bookmarkStart w:id="34" w:name="_GoBack"/>
-      <w:bookmarkEnd w:id="34"/>
     </w:p>
     <w:sectPr>
-      <w:headerReference w:type="even" r:id="rId29"/>
-      <w:headerReference w:type="default" r:id="rId30"/>
+      <w:headerReference w:type="even" r:id="rId31"/>
+      <w:headerReference w:type="default" r:id="rId32"/>
       <w:pgSz w:w="11900" w:h="16840"/>
       <w:pgMar w:top="1440" w:right="1800" w:bottom="1440" w:left="1800" w:header="708" w:footer="708" w:gutter="0"/>
       <w:cols w:space="708"/>
@@ -16950,7 +17427,26 @@
       </w:pPr>
     </w:p>
   </w:comment>
-  <w:comment w:id="10" w:author="Bayram Cevdet Akdeniz" w:date="2022-02-03T11:19:00Z" w:initials="BCA">
+  <w:comment w:id="10" w:author="Ida Sønderby" w:date="2022-03-10T15:11:00Z" w:initials="IE">
+    <w:p>
+      <w:pPr>
+        <w:pStyle w:val="CommentText"/>
+      </w:pPr>
+      <w:r>
+        <w:rPr>
+          <w:rStyle w:val="CommentReference"/>
+        </w:rPr>
+        <w:annotationRef/>
+      </w:r>
+      <w:r>
+        <w:t xml:space="preserve">Alternative: </w:t>
+      </w:r>
+      <w:r>
+        <w:t>https://singularity-tutorial.github.io/01-installation/</w:t>
+      </w:r>
+    </w:p>
+  </w:comment>
+  <w:comment w:id="11" w:author="Bayram Cevdet Akdeniz" w:date="2022-02-03T11:19:00Z" w:initials="BCA">
     <w:p>
       <w:r>
         <w:rPr>
@@ -17019,7 +17515,7 @@
       </w:r>
     </w:p>
   </w:comment>
-  <w:comment w:id="11" w:author="Ida Sønderby" w:date="2022-01-05T12:43:00Z" w:initials="IE">
+  <w:comment w:id="12" w:author="Ida Sønderby" w:date="2022-01-05T12:43:00Z" w:initials="IE">
     <w:p>
       <w:pPr>
         <w:pStyle w:val="CommentText"/>
@@ -17043,7 +17539,7 @@
       </w:r>
     </w:p>
   </w:comment>
-  <w:comment w:id="12" w:author="Ida Sønderby" w:date="2022-02-03T11:20:00Z" w:initials="IE">
+  <w:comment w:id="13" w:author="Ida Sønderby" w:date="2022-02-03T11:20:00Z" w:initials="IE">
     <w:p>
       <w:pPr>
         <w:pStyle w:val="CommentText"/>
@@ -17064,7 +17560,7 @@
       <w:proofErr w:type="gramEnd"/>
     </w:p>
   </w:comment>
-  <w:comment w:id="13" w:author="Bayram Cevdet Akdeniz" w:date="2022-02-03T11:20:00Z" w:initials="BCA">
+  <w:comment w:id="14" w:author="Bayram Cevdet Akdeniz" w:date="2022-02-03T11:20:00Z" w:initials="BCA">
     <w:p>
       <w:r>
         <w:rPr>
@@ -17096,7 +17592,7 @@
       </w:r>
     </w:p>
   </w:comment>
-  <w:comment w:id="14" w:author="Ida Sønderby" w:date="2022-01-05T12:17:00Z" w:initials="IE">
+  <w:comment w:id="15" w:author="Ida Sønderby" w:date="2022-01-05T12:17:00Z" w:initials="IE">
     <w:p>
       <w:pPr>
         <w:pStyle w:val="CommentText"/>
@@ -17117,7 +17613,7 @@
       <w:proofErr w:type="spellEnd"/>
     </w:p>
   </w:comment>
-  <w:comment w:id="17" w:author="Ida Sønderby" w:date="2022-02-04T14:08:00Z" w:initials="IE">
+  <w:comment w:id="18" w:author="Ida Sønderby" w:date="2022-02-04T14:08:00Z" w:initials="IE">
     <w:p>
       <w:pPr>
         <w:pStyle w:val="CommentText"/>
@@ -17133,7 +17629,7 @@
       </w:r>
     </w:p>
   </w:comment>
-  <w:comment w:id="19" w:author="Ida Sønderby" w:date="2022-01-05T11:43:00Z" w:initials="IE">
+  <w:comment w:id="20" w:author="Ida Sønderby" w:date="2022-01-05T11:43:00Z" w:initials="IE">
     <w:p>
       <w:pPr>
         <w:pStyle w:val="CommentText"/>
@@ -17149,7 +17645,7 @@
       </w:r>
     </w:p>
   </w:comment>
-  <w:comment w:id="20" w:author="Bayram Cevdet Akdeniz" w:date="2022-01-05T11:43:00Z" w:initials="BCA">
+  <w:comment w:id="21" w:author="Bayram Cevdet Akdeniz" w:date="2022-01-05T11:43:00Z" w:initials="BCA">
     <w:p>
       <w:pPr>
         <w:pStyle w:val="CommentText"/>
@@ -17165,7 +17661,7 @@
       </w:r>
     </w:p>
   </w:comment>
-  <w:comment w:id="27" w:author="Ida Sønderby" w:date="2022-03-03T22:17:00Z" w:initials="IE">
+  <w:comment w:id="29" w:author="Ida Sønderby" w:date="2022-03-03T22:17:00Z" w:initials="IE">
     <w:p>
       <w:pPr>
         <w:pStyle w:val="CommentText"/>
@@ -17181,7 +17677,7 @@
       </w:r>
     </w:p>
   </w:comment>
-  <w:comment w:id="30" w:author="Ida Sønderby" w:date="2022-01-06T11:38:00Z" w:initials="IE">
+  <w:comment w:id="32" w:author="Ida Sønderby" w:date="2022-01-06T11:38:00Z" w:initials="IE">
     <w:p>
       <w:pPr>
         <w:pStyle w:val="CommentText"/>
@@ -17200,7 +17696,7 @@
       </w:r>
     </w:p>
   </w:comment>
-  <w:comment w:id="32" w:author="Ida Sønderby" w:date="2021-12-01T12:43:00Z" w:initials="IE">
+  <w:comment w:id="34" w:author="Ida Sønderby" w:date="2021-12-01T12:43:00Z" w:initials="IE">
     <w:p>
       <w:pPr>
         <w:pStyle w:val="CommentText"/>
@@ -17931,7 +18427,7 @@
         <w:rStyle w:val="PageNumber"/>
         <w:noProof/>
       </w:rPr>
-      <w:t>14</w:t>
+      <w:t>10</w:t>
     </w:r>
     <w:r>
       <w:rPr>
@@ -19612,7 +20108,6 @@
   <w:style w:type="character" w:default="1" w:styleId="DefaultParagraphFont">
     <w:name w:val="Default Paragraph Font"/>
     <w:uiPriority w:val="1"/>
-    <w:semiHidden/>
     <w:unhideWhenUsed/>
   </w:style>
   <w:style w:type="table" w:default="1" w:styleId="TableNormal">
@@ -20416,7 +20911,6 @@
   <w:style w:type="character" w:default="1" w:styleId="DefaultParagraphFont">
     <w:name w:val="Default Paragraph Font"/>
     <w:uiPriority w:val="1"/>
-    <w:semiHidden/>
     <w:unhideWhenUsed/>
   </w:style>
   <w:style w:type="table" w:default="1" w:styleId="TableNormal">

</xml_diff>